<commit_message>
ibms-ds-course : update deliverable notes
</commit_message>
<xml_diff>
--- a/datascience-notes/courses/certificates/coursera/ibm/deliverable report template.docx
+++ b/datascience-notes/courses/certificates/coursera/ibm/deliverable report template.docx
@@ -561,13 +561,7 @@
       </w:r>
       <w:proofErr w:type="gramEnd"/>
       <w:r>
-        <w:t xml:space="preserve"> introduce your research </w:t>
-      </w:r>
-      <w:r>
-        <w:t>questions and hypothesis.</w:t>
-      </w:r>
-      <w:r>
-        <w:t>]</w:t>
+        <w:t xml:space="preserve"> introduce your research questions and hypothesis.]</w:t>
       </w:r>
     </w:p>
     <w:p>
@@ -595,19 +589,7 @@
       </w:r>
       <w:proofErr w:type="gramEnd"/>
       <w:r>
-        <w:t xml:space="preserve"> </w:t>
-      </w:r>
-      <w:r>
-        <w:t>introduce the research methods and data sources you</w:t>
-      </w:r>
-      <w:r>
-        <w:t xml:space="preserve"> </w:t>
-      </w:r>
-      <w:r>
-        <w:t>used for the analysis</w:t>
-      </w:r>
-      <w:r>
-        <w:t>]</w:t>
+        <w:t xml:space="preserve"> introduce the research methods and data sources you used for the analysis]</w:t>
       </w:r>
     </w:p>
     <w:p>
@@ -913,14 +895,7 @@
           <w:rFonts w:eastAsia="LiberationSerif" w:cstheme="minorHAnsi"/>
           <w:color w:val="000000"/>
         </w:rPr>
-        <w:t>”</w:t>
-      </w:r>
-      <w:r>
-        <w:rPr>
-          <w:rFonts w:eastAsia="LiberationSerif" w:cstheme="minorHAnsi"/>
-          <w:color w:val="000000"/>
-        </w:rPr>
-        <w:t>)</w:t>
+        <w:t>”)</w:t>
       </w:r>
     </w:p>
     <w:p>
@@ -998,14 +973,7 @@
           <w:rFonts w:eastAsia="LiberationSerif" w:cstheme="minorHAnsi"/>
           <w:color w:val="000000"/>
         </w:rPr>
-        <w:t>”</w:t>
-      </w:r>
-      <w:r>
-        <w:rPr>
-          <w:rFonts w:eastAsia="LiberationSerif" w:cstheme="minorHAnsi"/>
-          <w:color w:val="000000"/>
-        </w:rPr>
-        <w:t xml:space="preserve">) </w:t>
+        <w:t xml:space="preserve">”) </w:t>
       </w:r>
     </w:p>
     <w:p>
@@ -1317,7 +1285,7 @@
         </w:numPr>
       </w:pPr>
       <w:r>
-        <w:t xml:space="preserve">-Results </w:t>
+        <w:t xml:space="preserve">Results </w:t>
       </w:r>
     </w:p>
     <w:p>
@@ -1350,6 +1318,8 @@
       <w:r>
         <w:t>)</w:t>
       </w:r>
+      <w:bookmarkStart w:id="0" w:name="_GoBack"/>
+      <w:bookmarkEnd w:id="0"/>
     </w:p>
     <w:p>
       <w:r>
@@ -1453,8 +1423,6 @@
       <w:r>
         <w:t xml:space="preserve"> Narrative, p93 : The structure of the narrative</w:t>
       </w:r>
-      <w:bookmarkStart w:id="0" w:name="_GoBack"/>
-      <w:bookmarkEnd w:id="0"/>
     </w:p>
     <w:p>
       <w:pPr>

</xml_diff>